<commit_message>
Add pictures and labels
</commit_message>
<xml_diff>
--- a/docx/article.docx
+++ b/docx/article.docx
@@ -375,6 +375,62 @@
         <w:ind w:firstLine="709"/>
         <w:jc w:val="both"/>
       </w:pPr>
+    </w:p>
+    <w:p>
+      <w:pPr>
+        <w:spacing w:line="240" w:lineRule="auto"/>
+        <w:jc w:val="center"/>
+      </w:pPr>
+      <w:r>
+        <w:drawing>
+          <wp:inline xmlns:a="http://schemas.openxmlformats.org/drawingml/2006/main" xmlns:pic="http://schemas.openxmlformats.org/drawingml/2006/picture">
+            <wp:extent cx="5400000" cy="2335301"/>
+            <wp:docPr id="1" name="Picture 1"/>
+            <wp:cNvGraphicFramePr>
+              <a:graphicFrameLocks noChangeAspect="1"/>
+            </wp:cNvGraphicFramePr>
+            <a:graphic>
+              <a:graphicData uri="http://schemas.openxmlformats.org/drawingml/2006/picture">
+                <pic:pic>
+                  <pic:nvPicPr>
+                    <pic:cNvPr id="0" name="metastruct-arch.png"/>
+                    <pic:cNvPicPr/>
+                  </pic:nvPicPr>
+                  <pic:blipFill>
+                    <a:blip r:embed="rId9"/>
+                    <a:stretch>
+                      <a:fillRect/>
+                    </a:stretch>
+                  </pic:blipFill>
+                  <pic:spPr>
+                    <a:xfrm>
+                      <a:off x="0" y="0"/>
+                      <a:ext cx="5400000" cy="2335301"/>
+                    </a:xfrm>
+                    <a:prstGeom prst="rect"/>
+                  </pic:spPr>
+                </pic:pic>
+              </a:graphicData>
+            </a:graphic>
+          </wp:inline>
+        </w:drawing>
+      </w:r>
+    </w:p>
+    <w:p>
+      <w:pPr>
+        <w:spacing w:line="240" w:lineRule="auto"/>
+        <w:jc w:val="center"/>
+      </w:pPr>
+      <w:r>
+        <w:t xml:space="preserve">Рисунок 1 – </w:t>
+      </w:r>
+      <w:r>
+        <w:rPr>
+          <w:rFonts w:ascii="Times New Roman" w:hAnsi="Times New Roman"/>
+          <w:sz w:val="28"/>
+        </w:rPr>
+        <w:t xml:space="preserve">Архитектура </w:t>
+      </w:r>
       <w:r>
         <w:t xml:space="preserve"> </w:t>
       </w:r>
@@ -398,7 +454,16 @@
     </w:p>
     <w:p>
       <w:pPr>
-        <w:spacing w:line="360" w:lineRule="auto"/>
+        <w:spacing w:line="240" w:lineRule="auto"/>
+        <w:jc w:val="left"/>
+      </w:pPr>
+      <w:r>
+        <w:t>Листинг 1 – Название листинга</w:t>
+      </w:r>
+    </w:p>
+    <w:p>
+      <w:pPr>
+        <w:spacing w:line="240" w:lineRule="auto"/>
         <w:jc w:val="left"/>
       </w:pPr>
       <w:r>
@@ -418,7 +483,16 @@
     </w:p>
     <w:p>
       <w:pPr>
-        <w:spacing w:line="360" w:lineRule="auto"/>
+        <w:spacing w:line="240" w:lineRule="auto"/>
+        <w:jc w:val="left"/>
+      </w:pPr>
+      <w:r>
+        <w:t>Листинг 2 – Название листинга</w:t>
+      </w:r>
+    </w:p>
+    <w:p>
+      <w:pPr>
+        <w:spacing w:line="240" w:lineRule="auto"/>
         <w:jc w:val="left"/>
       </w:pPr>
       <w:r>
@@ -438,7 +512,16 @@
     </w:p>
     <w:p>
       <w:pPr>
-        <w:spacing w:line="360" w:lineRule="auto"/>
+        <w:spacing w:line="240" w:lineRule="auto"/>
+        <w:jc w:val="left"/>
+      </w:pPr>
+      <w:r>
+        <w:t>Листинг 3 – Название листинга</w:t>
+      </w:r>
+    </w:p>
+    <w:p>
+      <w:pPr>
+        <w:spacing w:line="240" w:lineRule="auto"/>
         <w:jc w:val="left"/>
       </w:pPr>
       <w:r>
@@ -695,13 +778,78 @@
         <w:ind w:firstLine="709"/>
         <w:jc w:val="both"/>
       </w:pPr>
-      <w:r>
-        <w:t xml:space="preserve"> </w:t>
-      </w:r>
     </w:p>
     <w:p>
       <w:pPr>
-        <w:spacing w:line="360" w:lineRule="auto"/>
+        <w:spacing w:line="240" w:lineRule="auto"/>
+        <w:jc w:val="center"/>
+      </w:pPr>
+      <w:r>
+        <w:drawing>
+          <wp:inline xmlns:a="http://schemas.openxmlformats.org/drawingml/2006/main" xmlns:pic="http://schemas.openxmlformats.org/drawingml/2006/picture">
+            <wp:extent cx="5400000" cy="3600000"/>
+            <wp:docPr id="2" name="Picture 2"/>
+            <wp:cNvGraphicFramePr>
+              <a:graphicFrameLocks noChangeAspect="1"/>
+            </wp:cNvGraphicFramePr>
+            <a:graphic>
+              <a:graphicData uri="http://schemas.openxmlformats.org/drawingml/2006/picture">
+                <pic:pic>
+                  <pic:nvPicPr>
+                    <pic:cNvPr id="0" name="exec_sum.png"/>
+                    <pic:cNvPicPr/>
+                  </pic:nvPicPr>
+                  <pic:blipFill>
+                    <a:blip r:embed="rId10"/>
+                    <a:stretch>
+                      <a:fillRect/>
+                    </a:stretch>
+                  </pic:blipFill>
+                  <pic:spPr>
+                    <a:xfrm>
+                      <a:off x="0" y="0"/>
+                      <a:ext cx="5400000" cy="3600000"/>
+                    </a:xfrm>
+                    <a:prstGeom prst="rect"/>
+                  </pic:spPr>
+                </pic:pic>
+              </a:graphicData>
+            </a:graphic>
+          </wp:inline>
+        </w:drawing>
+      </w:r>
+    </w:p>
+    <w:p>
+      <w:pPr>
+        <w:spacing w:line="240" w:lineRule="auto"/>
+        <w:jc w:val="center"/>
+      </w:pPr>
+      <w:r>
+        <w:t xml:space="preserve">Рисунок 2 – </w:t>
+      </w:r>
+      <w:r>
+        <w:rPr>
+          <w:rFonts w:ascii="Times New Roman" w:hAnsi="Times New Roman"/>
+          <w:sz w:val="28"/>
+        </w:rPr>
+        <w:t xml:space="preserve">Скорость многократного выполнения, функция суммы </w:t>
+      </w:r>
+      <w:r>
+        <w:t xml:space="preserve"> </w:t>
+      </w:r>
+    </w:p>
+    <w:p>
+      <w:pPr>
+        <w:spacing w:line="240" w:lineRule="auto"/>
+        <w:jc w:val="left"/>
+      </w:pPr>
+      <w:r>
+        <w:t>Листинг 4 – Название листинга</w:t>
+      </w:r>
+    </w:p>
+    <w:p>
+      <w:pPr>
+        <w:spacing w:line="240" w:lineRule="auto"/>
         <w:jc w:val="left"/>
       </w:pPr>
       <w:r>
@@ -779,6 +927,62 @@
         <w:ind w:firstLine="709"/>
         <w:jc w:val="both"/>
       </w:pPr>
+    </w:p>
+    <w:p>
+      <w:pPr>
+        <w:spacing w:line="240" w:lineRule="auto"/>
+        <w:jc w:val="center"/>
+      </w:pPr>
+      <w:r>
+        <w:drawing>
+          <wp:inline xmlns:a="http://schemas.openxmlformats.org/drawingml/2006/main" xmlns:pic="http://schemas.openxmlformats.org/drawingml/2006/picture">
+            <wp:extent cx="5400000" cy="3600000"/>
+            <wp:docPr id="3" name="Picture 3"/>
+            <wp:cNvGraphicFramePr>
+              <a:graphicFrameLocks noChangeAspect="1"/>
+            </wp:cNvGraphicFramePr>
+            <a:graphic>
+              <a:graphicData uri="http://schemas.openxmlformats.org/drawingml/2006/picture">
+                <pic:pic>
+                  <pic:nvPicPr>
+                    <pic:cNvPr id="0" name="exec_hash.png"/>
+                    <pic:cNvPicPr/>
+                  </pic:nvPicPr>
+                  <pic:blipFill>
+                    <a:blip r:embed="rId11"/>
+                    <a:stretch>
+                      <a:fillRect/>
+                    </a:stretch>
+                  </pic:blipFill>
+                  <pic:spPr>
+                    <a:xfrm>
+                      <a:off x="0" y="0"/>
+                      <a:ext cx="5400000" cy="3600000"/>
+                    </a:xfrm>
+                    <a:prstGeom prst="rect"/>
+                  </pic:spPr>
+                </pic:pic>
+              </a:graphicData>
+            </a:graphic>
+          </wp:inline>
+        </w:drawing>
+      </w:r>
+    </w:p>
+    <w:p>
+      <w:pPr>
+        <w:spacing w:line="240" w:lineRule="auto"/>
+        <w:jc w:val="center"/>
+      </w:pPr>
+      <w:r>
+        <w:t xml:space="preserve">Рисунок 3 – </w:t>
+      </w:r>
+      <w:r>
+        <w:rPr>
+          <w:rFonts w:ascii="Times New Roman" w:hAnsi="Times New Roman"/>
+          <w:sz w:val="28"/>
+        </w:rPr>
+        <w:t xml:space="preserve">Скорость многократного выполнения, хеш-функция </w:t>
+      </w:r>
       <w:r>
         <w:t xml:space="preserve"> </w:t>
       </w:r>
@@ -816,7 +1020,16 @@
     </w:p>
     <w:p>
       <w:pPr>
-        <w:spacing w:line="360" w:lineRule="auto"/>
+        <w:spacing w:line="240" w:lineRule="auto"/>
+        <w:jc w:val="left"/>
+      </w:pPr>
+      <w:r>
+        <w:t>Листинг 5 – Название листинга</w:t>
+      </w:r>
+    </w:p>
+    <w:p>
+      <w:pPr>
+        <w:spacing w:line="240" w:lineRule="auto"/>
         <w:jc w:val="left"/>
       </w:pPr>
       <w:r>
@@ -936,6 +1149,62 @@
         <w:ind w:firstLine="709"/>
         <w:jc w:val="both"/>
       </w:pPr>
+    </w:p>
+    <w:p>
+      <w:pPr>
+        <w:spacing w:line="240" w:lineRule="auto"/>
+        <w:jc w:val="center"/>
+      </w:pPr>
+      <w:r>
+        <w:drawing>
+          <wp:inline xmlns:a="http://schemas.openxmlformats.org/drawingml/2006/main" xmlns:pic="http://schemas.openxmlformats.org/drawingml/2006/picture">
+            <wp:extent cx="5400000" cy="3600000"/>
+            <wp:docPr id="4" name="Picture 4"/>
+            <wp:cNvGraphicFramePr>
+              <a:graphicFrameLocks noChangeAspect="1"/>
+            </wp:cNvGraphicFramePr>
+            <a:graphic>
+              <a:graphicData uri="http://schemas.openxmlformats.org/drawingml/2006/picture">
+                <pic:pic>
+                  <pic:nvPicPr>
+                    <pic:cNvPr id="0" name="exec_exp_3.png"/>
+                    <pic:cNvPicPr/>
+                  </pic:nvPicPr>
+                  <pic:blipFill>
+                    <a:blip r:embed="rId12"/>
+                    <a:stretch>
+                      <a:fillRect/>
+                    </a:stretch>
+                  </pic:blipFill>
+                  <pic:spPr>
+                    <a:xfrm>
+                      <a:off x="0" y="0"/>
+                      <a:ext cx="5400000" cy="3600000"/>
+                    </a:xfrm>
+                    <a:prstGeom prst="rect"/>
+                  </pic:spPr>
+                </pic:pic>
+              </a:graphicData>
+            </a:graphic>
+          </wp:inline>
+        </w:drawing>
+      </w:r>
+    </w:p>
+    <w:p>
+      <w:pPr>
+        <w:spacing w:line="240" w:lineRule="auto"/>
+        <w:jc w:val="center"/>
+      </w:pPr>
+      <w:r>
+        <w:t xml:space="preserve">Рисунок 4 – </w:t>
+      </w:r>
+      <w:r>
+        <w:rPr>
+          <w:rFonts w:ascii="Times New Roman" w:hAnsi="Times New Roman"/>
+          <w:sz w:val="28"/>
+        </w:rPr>
+        <w:t xml:space="preserve">Скорость многократного выполнения, экспонента (3) </w:t>
+      </w:r>
       <w:r>
         <w:t xml:space="preserve"> </w:t>
       </w:r>
@@ -963,6 +1232,62 @@
         <w:ind w:firstLine="709"/>
         <w:jc w:val="both"/>
       </w:pPr>
+    </w:p>
+    <w:p>
+      <w:pPr>
+        <w:spacing w:line="240" w:lineRule="auto"/>
+        <w:jc w:val="center"/>
+      </w:pPr>
+      <w:r>
+        <w:drawing>
+          <wp:inline xmlns:a="http://schemas.openxmlformats.org/drawingml/2006/main" xmlns:pic="http://schemas.openxmlformats.org/drawingml/2006/picture">
+            <wp:extent cx="5400000" cy="3600000"/>
+            <wp:docPr id="5" name="Picture 5"/>
+            <wp:cNvGraphicFramePr>
+              <a:graphicFrameLocks noChangeAspect="1"/>
+            </wp:cNvGraphicFramePr>
+            <a:graphic>
+              <a:graphicData uri="http://schemas.openxmlformats.org/drawingml/2006/picture">
+                <pic:pic>
+                  <pic:nvPicPr>
+                    <pic:cNvPr id="0" name="exec_exp_2.png"/>
+                    <pic:cNvPicPr/>
+                  </pic:nvPicPr>
+                  <pic:blipFill>
+                    <a:blip r:embed="rId13"/>
+                    <a:stretch>
+                      <a:fillRect/>
+                    </a:stretch>
+                  </pic:blipFill>
+                  <pic:spPr>
+                    <a:xfrm>
+                      <a:off x="0" y="0"/>
+                      <a:ext cx="5400000" cy="3600000"/>
+                    </a:xfrm>
+                    <a:prstGeom prst="rect"/>
+                  </pic:spPr>
+                </pic:pic>
+              </a:graphicData>
+            </a:graphic>
+          </wp:inline>
+        </w:drawing>
+      </w:r>
+    </w:p>
+    <w:p>
+      <w:pPr>
+        <w:spacing w:line="240" w:lineRule="auto"/>
+        <w:jc w:val="center"/>
+      </w:pPr>
+      <w:r>
+        <w:t xml:space="preserve">Рисунок 5 – </w:t>
+      </w:r>
+      <w:r>
+        <w:rPr>
+          <w:rFonts w:ascii="Times New Roman" w:hAnsi="Times New Roman"/>
+          <w:sz w:val="28"/>
+        </w:rPr>
+        <w:t xml:space="preserve">Скорость многократного выполнения, экспонента (2) </w:t>
+      </w:r>
       <w:r>
         <w:t xml:space="preserve"> </w:t>
       </w:r>
@@ -993,7 +1318,16 @@
     </w:p>
     <w:p>
       <w:pPr>
-        <w:spacing w:line="360" w:lineRule="auto"/>
+        <w:spacing w:line="240" w:lineRule="auto"/>
+        <w:jc w:val="left"/>
+      </w:pPr>
+      <w:r>
+        <w:t>Листинг 6 – Название листинга</w:t>
+      </w:r>
+    </w:p>
+    <w:p>
+      <w:pPr>
+        <w:spacing w:line="240" w:lineRule="auto"/>
         <w:jc w:val="left"/>
       </w:pPr>
       <w:r>
@@ -1055,6 +1389,11 @@
         <w:ind w:firstLine="709"/>
         <w:jc w:val="both"/>
       </w:pPr>
+    </w:p>
+    <w:p>
+      <w:r>
+        <w:t>$$e^x = \displaystyle\sum_{n=0}^\infty \frac{x^n}{n!}$$</w:t>
+      </w:r>
       <w:r>
         <w:t xml:space="preserve"> </w:t>
       </w:r>
@@ -1128,13 +1467,78 @@
         <w:ind w:firstLine="709"/>
         <w:jc w:val="both"/>
       </w:pPr>
-      <w:r>
-        <w:t xml:space="preserve"> </w:t>
-      </w:r>
     </w:p>
     <w:p>
       <w:pPr>
-        <w:spacing w:line="360" w:lineRule="auto"/>
+        <w:spacing w:line="240" w:lineRule="auto"/>
+        <w:jc w:val="center"/>
+      </w:pPr>
+      <w:r>
+        <w:drawing>
+          <wp:inline xmlns:a="http://schemas.openxmlformats.org/drawingml/2006/main" xmlns:pic="http://schemas.openxmlformats.org/drawingml/2006/picture">
+            <wp:extent cx="5400000" cy="3600000"/>
+            <wp:docPr id="6" name="Picture 6"/>
+            <wp:cNvGraphicFramePr>
+              <a:graphicFrameLocks noChangeAspect="1"/>
+            </wp:cNvGraphicFramePr>
+            <a:graphic>
+              <a:graphicData uri="http://schemas.openxmlformats.org/drawingml/2006/picture">
+                <pic:pic>
+                  <pic:nvPicPr>
+                    <pic:cNvPr id="0" name="exec_fib_3.png"/>
+                    <pic:cNvPicPr/>
+                  </pic:nvPicPr>
+                  <pic:blipFill>
+                    <a:blip r:embed="rId14"/>
+                    <a:stretch>
+                      <a:fillRect/>
+                    </a:stretch>
+                  </pic:blipFill>
+                  <pic:spPr>
+                    <a:xfrm>
+                      <a:off x="0" y="0"/>
+                      <a:ext cx="5400000" cy="3600000"/>
+                    </a:xfrm>
+                    <a:prstGeom prst="rect"/>
+                  </pic:spPr>
+                </pic:pic>
+              </a:graphicData>
+            </a:graphic>
+          </wp:inline>
+        </w:drawing>
+      </w:r>
+    </w:p>
+    <w:p>
+      <w:pPr>
+        <w:spacing w:line="240" w:lineRule="auto"/>
+        <w:jc w:val="center"/>
+      </w:pPr>
+      <w:r>
+        <w:t xml:space="preserve">Рисунок 6 – </w:t>
+      </w:r>
+      <w:r>
+        <w:rPr>
+          <w:rFonts w:ascii="Times New Roman" w:hAnsi="Times New Roman"/>
+          <w:sz w:val="28"/>
+        </w:rPr>
+        <w:t xml:space="preserve">Скорость выполнения, числа Фибоначчи (3) </w:t>
+      </w:r>
+      <w:r>
+        <w:t xml:space="preserve"> </w:t>
+      </w:r>
+    </w:p>
+    <w:p>
+      <w:pPr>
+        <w:spacing w:line="240" w:lineRule="auto"/>
+        <w:jc w:val="left"/>
+      </w:pPr>
+      <w:r>
+        <w:t>Листинг 7 – Название листинга</w:t>
+      </w:r>
+    </w:p>
+    <w:p>
+      <w:pPr>
+        <w:spacing w:line="240" w:lineRule="auto"/>
         <w:jc w:val="left"/>
       </w:pPr>
       <w:r>
@@ -1192,6 +1596,62 @@
         <w:ind w:firstLine="709"/>
         <w:jc w:val="both"/>
       </w:pPr>
+    </w:p>
+    <w:p>
+      <w:pPr>
+        <w:spacing w:line="240" w:lineRule="auto"/>
+        <w:jc w:val="center"/>
+      </w:pPr>
+      <w:r>
+        <w:drawing>
+          <wp:inline xmlns:a="http://schemas.openxmlformats.org/drawingml/2006/main" xmlns:pic="http://schemas.openxmlformats.org/drawingml/2006/picture">
+            <wp:extent cx="5400000" cy="3600000"/>
+            <wp:docPr id="7" name="Picture 7"/>
+            <wp:cNvGraphicFramePr>
+              <a:graphicFrameLocks noChangeAspect="1"/>
+            </wp:cNvGraphicFramePr>
+            <a:graphic>
+              <a:graphicData uri="http://schemas.openxmlformats.org/drawingml/2006/picture">
+                <pic:pic>
+                  <pic:nvPicPr>
+                    <pic:cNvPr id="0" name="exec_fib_2.png"/>
+                    <pic:cNvPicPr/>
+                  </pic:nvPicPr>
+                  <pic:blipFill>
+                    <a:blip r:embed="rId15"/>
+                    <a:stretch>
+                      <a:fillRect/>
+                    </a:stretch>
+                  </pic:blipFill>
+                  <pic:spPr>
+                    <a:xfrm>
+                      <a:off x="0" y="0"/>
+                      <a:ext cx="5400000" cy="3600000"/>
+                    </a:xfrm>
+                    <a:prstGeom prst="rect"/>
+                  </pic:spPr>
+                </pic:pic>
+              </a:graphicData>
+            </a:graphic>
+          </wp:inline>
+        </w:drawing>
+      </w:r>
+    </w:p>
+    <w:p>
+      <w:pPr>
+        <w:spacing w:line="240" w:lineRule="auto"/>
+        <w:jc w:val="center"/>
+      </w:pPr>
+      <w:r>
+        <w:t xml:space="preserve">Рисунок 7 – </w:t>
+      </w:r>
+      <w:r>
+        <w:rPr>
+          <w:rFonts w:ascii="Times New Roman" w:hAnsi="Times New Roman"/>
+          <w:sz w:val="28"/>
+        </w:rPr>
+        <w:t xml:space="preserve">Скорость выполнения, числа Фибоначчи (2) </w:t>
+      </w:r>
       <w:r>
         <w:t xml:space="preserve"> </w:t>
       </w:r>
@@ -1498,6 +1958,14 @@
       <w:r>
         <w:rPr>
           <w:rFonts w:ascii="Times New Roman" w:hAnsi="Times New Roman"/>
+          <w:strike/>
+          <w:sz w:val="28"/>
+        </w:rPr>
+        <w:t xml:space="preserve">, а усложнить код, </w:t>
+      </w:r>
+      <w:r>
+        <w:rPr>
+          <w:rFonts w:ascii="Times New Roman" w:hAnsi="Times New Roman"/>
           <w:sz w:val="28"/>
         </w:rPr>
         <w:t xml:space="preserve"> и </w:t>
@@ -1563,7 +2031,16 @@
     </w:p>
     <w:p>
       <w:pPr>
-        <w:spacing w:line="360" w:lineRule="auto"/>
+        <w:spacing w:line="240" w:lineRule="auto"/>
+        <w:jc w:val="left"/>
+      </w:pPr>
+      <w:r>
+        <w:t>Листинг 8 – Название листинга</w:t>
+      </w:r>
+    </w:p>
+    <w:p>
+      <w:pPr>
+        <w:spacing w:line="240" w:lineRule="auto"/>
         <w:jc w:val="left"/>
       </w:pPr>
       <w:r>
@@ -1601,7 +2078,16 @@
     </w:p>
     <w:p>
       <w:pPr>
-        <w:spacing w:line="360" w:lineRule="auto"/>
+        <w:spacing w:line="240" w:lineRule="auto"/>
+        <w:jc w:val="left"/>
+      </w:pPr>
+      <w:r>
+        <w:t>Листинг 9 – Название листинга</w:t>
+      </w:r>
+    </w:p>
+    <w:p>
+      <w:pPr>
+        <w:spacing w:line="240" w:lineRule="auto"/>
         <w:jc w:val="left"/>
       </w:pPr>
       <w:r>
@@ -1816,7 +2302,16 @@
     </w:p>
     <w:p>
       <w:pPr>
-        <w:spacing w:line="360" w:lineRule="auto"/>
+        <w:spacing w:line="240" w:lineRule="auto"/>
+        <w:jc w:val="left"/>
+      </w:pPr>
+      <w:r>
+        <w:t>Листинг 10 – Название листинга</w:t>
+      </w:r>
+    </w:p>
+    <w:p>
+      <w:pPr>
+        <w:spacing w:line="240" w:lineRule="auto"/>
         <w:jc w:val="left"/>
       </w:pPr>
       <w:r>
@@ -2038,7 +2533,16 @@
     </w:p>
     <w:p>
       <w:pPr>
-        <w:spacing w:line="360" w:lineRule="auto"/>
+        <w:spacing w:line="240" w:lineRule="auto"/>
+        <w:jc w:val="left"/>
+      </w:pPr>
+      <w:r>
+        <w:t>Листинг 11 – Название листинга</w:t>
+      </w:r>
+    </w:p>
+    <w:p>
+      <w:pPr>
+        <w:spacing w:line="240" w:lineRule="auto"/>
         <w:jc w:val="left"/>
       </w:pPr>
       <w:r>
@@ -2118,7 +2622,16 @@
     </w:p>
     <w:p>
       <w:pPr>
-        <w:spacing w:line="360" w:lineRule="auto"/>
+        <w:spacing w:line="240" w:lineRule="auto"/>
+        <w:jc w:val="left"/>
+      </w:pPr>
+      <w:r>
+        <w:t>Листинг 12 – Название листинга</w:t>
+      </w:r>
+    </w:p>
+    <w:p>
+      <w:pPr>
+        <w:spacing w:line="240" w:lineRule="auto"/>
         <w:jc w:val="left"/>
       </w:pPr>
       <w:r>
@@ -2182,7 +2695,16 @@
     </w:p>
     <w:p>
       <w:pPr>
-        <w:spacing w:line="360" w:lineRule="auto"/>
+        <w:spacing w:line="240" w:lineRule="auto"/>
+        <w:jc w:val="left"/>
+      </w:pPr>
+      <w:r>
+        <w:t>Листинг 13 – Название листинга</w:t>
+      </w:r>
+    </w:p>
+    <w:p>
+      <w:pPr>
+        <w:spacing w:line="240" w:lineRule="auto"/>
         <w:jc w:val="left"/>
       </w:pPr>
       <w:r>
@@ -2263,7 +2785,16 @@
     </w:p>
     <w:p>
       <w:pPr>
-        <w:spacing w:line="360" w:lineRule="auto"/>
+        <w:spacing w:line="240" w:lineRule="auto"/>
+        <w:jc w:val="left"/>
+      </w:pPr>
+      <w:r>
+        <w:t>Листинг 14 – Название листинга</w:t>
+      </w:r>
+    </w:p>
+    <w:p>
+      <w:pPr>
+        <w:spacing w:line="240" w:lineRule="auto"/>
         <w:jc w:val="left"/>
       </w:pPr>
       <w:r>
@@ -2312,6 +2843,14 @@
       <w:r>
         <w:rPr>
           <w:rFonts w:ascii="Times New Roman" w:hAnsi="Times New Roman"/>
+          <w:strike/>
+          <w:sz w:val="28"/>
+        </w:rPr>
+        <w:t xml:space="preserve">накручиваний костылей </w:t>
+      </w:r>
+      <w:r>
+        <w:rPr>
+          <w:rFonts w:ascii="Times New Roman" w:hAnsi="Times New Roman"/>
           <w:sz w:val="28"/>
         </w:rPr>
         <w:t xml:space="preserve"> махинаций ответ экспоненты начал совпадать с Питоном. </w:t>
@@ -2462,7 +3001,16 @@
     </w:p>
     <w:p>
       <w:pPr>
-        <w:spacing w:line="360" w:lineRule="auto"/>
+        <w:spacing w:line="240" w:lineRule="auto"/>
+        <w:jc w:val="left"/>
+      </w:pPr>
+      <w:r>
+        <w:t>Листинг 15 – Название листинга</w:t>
+      </w:r>
+    </w:p>
+    <w:p>
+      <w:pPr>
+        <w:spacing w:line="240" w:lineRule="auto"/>
         <w:jc w:val="left"/>
       </w:pPr>
       <w:r>
@@ -2610,7 +3158,16 @@
     </w:p>
     <w:p>
       <w:pPr>
-        <w:spacing w:line="360" w:lineRule="auto"/>
+        <w:spacing w:line="240" w:lineRule="auto"/>
+        <w:jc w:val="left"/>
+      </w:pPr>
+      <w:r>
+        <w:t>Листинг 16 – Название листинга</w:t>
+      </w:r>
+    </w:p>
+    <w:p>
+      <w:pPr>
+        <w:spacing w:line="240" w:lineRule="auto"/>
         <w:jc w:val="left"/>
       </w:pPr>
       <w:r>
@@ -2775,7 +3332,16 @@
     </w:p>
     <w:p>
       <w:pPr>
-        <w:spacing w:line="360" w:lineRule="auto"/>
+        <w:spacing w:line="240" w:lineRule="auto"/>
+        <w:jc w:val="left"/>
+      </w:pPr>
+      <w:r>
+        <w:t>Листинг 17 – Название листинга</w:t>
+      </w:r>
+    </w:p>
+    <w:p>
+      <w:pPr>
+        <w:spacing w:line="240" w:lineRule="auto"/>
         <w:jc w:val="left"/>
       </w:pPr>
       <w:r>
@@ -2969,7 +3535,16 @@
     </w:p>
     <w:p>
       <w:pPr>
-        <w:spacing w:line="360" w:lineRule="auto"/>
+        <w:spacing w:line="240" w:lineRule="auto"/>
+        <w:jc w:val="left"/>
+      </w:pPr>
+      <w:r>
+        <w:t>Листинг 18 – Название листинга</w:t>
+      </w:r>
+    </w:p>
+    <w:p>
+      <w:pPr>
+        <w:spacing w:line="240" w:lineRule="auto"/>
         <w:jc w:val="left"/>
       </w:pPr>
       <w:r>
@@ -3669,6 +4244,10 @@
     <w:name w:val="Normal"/>
     <w:qFormat/>
     <w:rsid w:val="00FC693F"/>
+    <w:rPr>
+      <w:rFonts w:ascii="Times New Roman" w:hAnsi="Times New Roman"/>
+      <w:sz w:val="28"/>
+    </w:rPr>
   </w:style>
   <w:style w:type="paragraph" w:styleId="Header">
     <w:name w:val="header"/>

</xml_diff>